<commit_message>
Added guidelines and draft proposal
</commit_message>
<xml_diff>
--- a/Proposal/Team_Project_2_Proposal.docx
+++ b/Proposal/Team_Project_2_Proposal.docx
@@ -383,21 +383,7 @@
               <w:rPr>
                 <w:color w:val="auto"/>
               </w:rPr>
-              <w:t xml:space="preserve">global disparities, primarily between developed and developing countries, </w:t>
-            </w:r>
-            <w:proofErr w:type="gramStart"/>
-            <w:r>
-              <w:rPr>
-                <w:color w:val="auto"/>
-              </w:rPr>
-              <w:t>in regards to</w:t>
-            </w:r>
-            <w:proofErr w:type="gramEnd"/>
-            <w:r>
-              <w:rPr>
-                <w:color w:val="auto"/>
-              </w:rPr>
-              <w:t xml:space="preserve"> access to resources such as the Internet and the opportunities derived from such access.</w:t>
+              <w:t>global disparities, primarily between developed and developing countries, in regards to access to resources such as the Internet and the opportunities derived from such access.</w:t>
             </w:r>
           </w:p>
           <w:p>
@@ -473,25 +459,7 @@
               <w:rPr>
                 <w:color w:val="auto"/>
               </w:rPr>
-              <w:t>Rank countries/regions by</w:t>
-            </w:r>
-            <w:r>
-              <w:rPr>
-                <w:color w:val="auto"/>
-              </w:rPr>
-              <w:t xml:space="preserve"> level</w:t>
-            </w:r>
-            <w:r>
-              <w:rPr>
-                <w:color w:val="auto"/>
-              </w:rPr>
-              <w:t xml:space="preserve"> </w:t>
-            </w:r>
-            <w:r>
-              <w:rPr>
-                <w:color w:val="auto"/>
-              </w:rPr>
-              <w:t>Internet penetration</w:t>
+              <w:t>Rank countries/regions by level Internet penetration</w:t>
             </w:r>
           </w:p>
           <w:p>
@@ -620,7 +588,8 @@
             <w:pPr>
               <w:cnfStyle w:val="000000000000" w:firstRow="0" w:lastRow="0" w:firstColumn="0" w:lastColumn="0" w:oddVBand="0" w:evenVBand="0" w:oddHBand="0" w:evenHBand="0" w:firstRowFirstColumn="0" w:firstRowLastColumn="0" w:lastRowFirstColumn="0" w:lastRowLastColumn="0"/>
               <w:rPr>
-                <w:rStyle w:val="Hyperlink"/>
+                <w:color w:val="0000FF"/>
+                <w:u w:val="single"/>
               </w:rPr>
             </w:pPr>
             <w:hyperlink r:id="rId11" w:history="1">
@@ -634,8 +603,24 @@
           </w:p>
           <w:p>
             <w:pPr>
-              <w:ind w:firstLine="720"/>
               <w:cnfStyle w:val="000000000000" w:firstRow="0" w:lastRow="0" w:firstColumn="0" w:lastColumn="0" w:oddVBand="0" w:evenVBand="0" w:oddHBand="0" w:evenHBand="0" w:firstRowFirstColumn="0" w:firstRowLastColumn="0" w:lastRowFirstColumn="0" w:lastRowLastColumn="0"/>
+            </w:pPr>
+            <w:hyperlink r:id="rId12" w:history="1">
+              <w:r>
+                <w:rPr>
+                  <w:rStyle w:val="Hyperlink"/>
+                </w:rPr>
+                <w:t>https://thewebindex.org/downloads/</w:t>
+              </w:r>
+            </w:hyperlink>
+          </w:p>
+          <w:p>
+            <w:pPr>
+              <w:cnfStyle w:val="000000000000" w:firstRow="0" w:lastRow="0" w:firstColumn="0" w:lastColumn="0" w:oddVBand="0" w:evenVBand="0" w:oddHBand="0" w:evenHBand="0" w:firstRowFirstColumn="0" w:firstRowLastColumn="0" w:lastRowFirstColumn="0" w:lastRowLastColumn="0"/>
+              <w:rPr>
+                <w:color w:val="0000FF"/>
+                <w:u w:val="single"/>
+              </w:rPr>
             </w:pPr>
           </w:p>
         </w:tc>
@@ -859,6 +844,7 @@
               <w:rPr>
                 <w:color w:val="auto"/>
               </w:rPr>
+              <w:lastRenderedPageBreak/>
               <w:t>5. Your project must include some level of user-driven interaction (e.g., menus, dropdowns, textboxes).</w:t>
             </w:r>
           </w:p>
@@ -873,7 +859,6 @@
               <w:rPr>
                 <w:color w:val="2F5496" w:themeColor="accent1" w:themeShade="BF"/>
               </w:rPr>
-              <w:lastRenderedPageBreak/>
               <w:t>Navigation menu between views/pages, Dropdowns for region and country</w:t>
             </w:r>
           </w:p>
@@ -2008,6 +1993,21 @@
 </file>
 
 <file path=customXml/item1.xml><?xml version="1.0" encoding="utf-8"?>
+<p:properties xmlns:p="http://schemas.microsoft.com/office/2006/metadata/properties" xmlns:xsi="http://www.w3.org/2001/XMLSchema-instance" xmlns:pc="http://schemas.microsoft.com/office/infopath/2007/PartnerControls">
+  <documentManagement/>
+</p:properties>
+</file>
+
+<file path=customXml/item2.xml><?xml version="1.0" encoding="utf-8"?>
+<?mso-contentType ?>
+<FormTemplates xmlns="http://schemas.microsoft.com/sharepoint/v3/contenttype/forms">
+  <Display>DocumentLibraryForm</Display>
+  <Edit>DocumentLibraryForm</Edit>
+  <New>DocumentLibraryForm</New>
+</FormTemplates>
+</file>
+
+<file path=customXml/item3.xml><?xml version="1.0" encoding="utf-8"?>
 <ct:contentTypeSchema xmlns:ct="http://schemas.microsoft.com/office/2006/metadata/contentType" xmlns:ma="http://schemas.microsoft.com/office/2006/metadata/properties/metaAttributes" ct:_="" ma:_="" ma:contentTypeName="Document" ma:contentTypeID="0x010100751BB08E2F474B4D9580F46B7FD69635" ma:contentTypeVersion="2" ma:contentTypeDescription="Create a new document." ma:contentTypeScope="" ma:versionID="daedd441c79b5abcacc62430204dc90e">
   <xsd:schema xmlns:xsd="http://www.w3.org/2001/XMLSchema" xmlns:xs="http://www.w3.org/2001/XMLSchema" xmlns:p="http://schemas.microsoft.com/office/2006/metadata/properties" xmlns:ns3="f10491e7-dc3a-409f-ab7e-b472321b8afc" targetNamespace="http://schemas.microsoft.com/office/2006/metadata/properties" ma:root="true" ma:fieldsID="113a04ca2cda66288429c180d116b4c0" ns3:_="">
     <xsd:import namespace="f10491e7-dc3a-409f-ab7e-b472321b8afc"/>
@@ -2139,22 +2139,24 @@
 </ct:contentTypeSchema>
 </file>
 
-<file path=customXml/item2.xml><?xml version="1.0" encoding="utf-8"?>
-<?mso-contentType ?>
-<FormTemplates xmlns="http://schemas.microsoft.com/sharepoint/v3/contenttype/forms">
-  <Display>DocumentLibraryForm</Display>
-  <Edit>DocumentLibraryForm</Edit>
-  <New>DocumentLibraryForm</New>
-</FormTemplates>
+<file path=customXml/itemProps1.xml><?xml version="1.0" encoding="utf-8"?>
+<ds:datastoreItem xmlns:ds="http://schemas.openxmlformats.org/officeDocument/2006/customXml" ds:itemID="{FC220D33-3240-4A34-8D13-D9C9D3EEFCDF}">
+  <ds:schemaRefs>
+    <ds:schemaRef ds:uri="http://schemas.microsoft.com/office/2006/metadata/properties"/>
+    <ds:schemaRef ds:uri="http://schemas.microsoft.com/office/infopath/2007/PartnerControls"/>
+  </ds:schemaRefs>
+</ds:datastoreItem>
 </file>
 
-<file path=customXml/item3.xml><?xml version="1.0" encoding="utf-8"?>
-<p:properties xmlns:p="http://schemas.microsoft.com/office/2006/metadata/properties" xmlns:xsi="http://www.w3.org/2001/XMLSchema-instance" xmlns:pc="http://schemas.microsoft.com/office/infopath/2007/PartnerControls">
-  <documentManagement/>
-</p:properties>
+<file path=customXml/itemProps2.xml><?xml version="1.0" encoding="utf-8"?>
+<ds:datastoreItem xmlns:ds="http://schemas.openxmlformats.org/officeDocument/2006/customXml" ds:itemID="{F6BCA377-C212-430C-86CA-11ADC0544D03}">
+  <ds:schemaRefs>
+    <ds:schemaRef ds:uri="http://schemas.microsoft.com/sharepoint/v3/contenttype/forms"/>
+  </ds:schemaRefs>
+</ds:datastoreItem>
 </file>
 
-<file path=customXml/itemProps1.xml><?xml version="1.0" encoding="utf-8"?>
+<file path=customXml/itemProps3.xml><?xml version="1.0" encoding="utf-8"?>
 <ds:datastoreItem xmlns:ds="http://schemas.openxmlformats.org/officeDocument/2006/customXml" ds:itemID="{22669D21-2C49-41F1-871A-9D621CBB3205}">
   <ds:schemaRefs>
     <ds:schemaRef ds:uri="http://schemas.microsoft.com/office/2006/metadata/contentType"/>
@@ -2170,21 +2172,4 @@
     <ds:schemaRef ds:uri="http://schemas.microsoft.com/internal/obd"/>
   </ds:schemaRefs>
 </ds:datastoreItem>
-</file>
-
-<file path=customXml/itemProps2.xml><?xml version="1.0" encoding="utf-8"?>
-<ds:datastoreItem xmlns:ds="http://schemas.openxmlformats.org/officeDocument/2006/customXml" ds:itemID="{F6BCA377-C212-430C-86CA-11ADC0544D03}">
-  <ds:schemaRefs>
-    <ds:schemaRef ds:uri="http://schemas.microsoft.com/sharepoint/v3/contenttype/forms"/>
-  </ds:schemaRefs>
-</ds:datastoreItem>
-</file>
-
-<file path=customXml/itemProps3.xml><?xml version="1.0" encoding="utf-8"?>
-<ds:datastoreItem xmlns:ds="http://schemas.openxmlformats.org/officeDocument/2006/customXml" ds:itemID="{FC220D33-3240-4A34-8D13-D9C9D3EEFCDF}">
-  <ds:schemaRefs>
-    <ds:schemaRef ds:uri="http://schemas.microsoft.com/office/2006/metadata/properties"/>
-    <ds:schemaRef ds:uri="http://schemas.microsoft.com/office/infopath/2007/PartnerControls"/>
-  </ds:schemaRefs>
-</ds:datastoreItem>
 </file>
</xml_diff>